<commit_message>
Definition of Done added to social contract
</commit_message>
<xml_diff>
--- a/Documentation/Social contract - draft.docx
+++ b/Documentation/Social contract - draft.docx
@@ -606,13 +606,163 @@
         </w:rPr>
         <w:t xml:space="preserve"> - </w:t>
       </w:r>
-      <w:r>
-        <w:rPr>
-          <w:sz w:val="28"/>
-          <w:szCs w:val="28"/>
-          <w:lang w:val="en-US"/>
-        </w:rPr>
-        <w:t>https://www.sverigesingenjorer.se/om-forbundet/organisation/hederskodex/</w:t>
+      <w:hyperlink r:id="rId5" w:history="1">
+        <w:r>
+          <w:rPr>
+            <w:rStyle w:val="Hyperlnk"/>
+            <w:sz w:val="28"/>
+            <w:szCs w:val="28"/>
+            <w:lang w:val="en-US"/>
+          </w:rPr>
+          <w:t>https://www.sverigesingenjorer.se/om-forbundet/organisation/hederskodex/</w:t>
+        </w:r>
+      </w:hyperlink>
+    </w:p>
+    <w:p>
+      <w:pPr>
+        <w:pStyle w:val="Rubrik1"/>
+        <w:jc w:val="center"/>
+        <w:rPr>
+          <w:color w:val="000000" w:themeColor="text1"/>
+          <w:lang w:val="en-US"/>
+          <w14:shadow w14:blurRad="38100" w14:dist="19050" w14:dir="2700000" w14:sx="100000" w14:sy="100000" w14:kx="0" w14:ky="0" w14:algn="tl">
+            <w14:schemeClr w14:val="dk1">
+              <w14:alpha w14:val="60000"/>
+            </w14:schemeClr>
+          </w14:shadow>
+          <w14:textOutline w14:w="0" w14:cap="flat" w14:cmpd="sng" w14:algn="ctr">
+            <w14:noFill/>
+            <w14:prstDash w14:val="solid"/>
+            <w14:round/>
+          </w14:textOutline>
+        </w:rPr>
+      </w:pPr>
+      <w:r>
+        <w:rPr>
+          <w:color w:val="000000" w:themeColor="text1"/>
+          <w:lang w:val="en-US"/>
+          <w14:shadow w14:blurRad="38100" w14:dist="19050" w14:dir="2700000" w14:sx="100000" w14:sy="100000" w14:kx="0" w14:ky="0" w14:algn="tl">
+            <w14:schemeClr w14:val="dk1">
+              <w14:alpha w14:val="60000"/>
+            </w14:schemeClr>
+          </w14:shadow>
+          <w14:textOutline w14:w="0" w14:cap="flat" w14:cmpd="sng" w14:algn="ctr">
+            <w14:noFill/>
+            <w14:prstDash w14:val="solid"/>
+            <w14:round/>
+          </w14:textOutline>
+        </w:rPr>
+        <w:t>Definition of Done</w:t>
+      </w:r>
+    </w:p>
+    <w:p>
+      <w:pPr>
+        <w:pStyle w:val="Liststycke"/>
+        <w:numPr>
+          <w:ilvl w:val="0"/>
+          <w:numId w:val="5"/>
+        </w:numPr>
+        <w:rPr>
+          <w:sz w:val="28"/>
+          <w:szCs w:val="28"/>
+          <w:lang w:val="en-US"/>
+        </w:rPr>
+      </w:pPr>
+      <w:r>
+        <w:rPr>
+          <w:sz w:val="28"/>
+          <w:szCs w:val="28"/>
+          <w:lang w:val="en-US"/>
+        </w:rPr>
+        <w:t>All acceptance criteria of a user story are fulfilled.</w:t>
+      </w:r>
+    </w:p>
+    <w:p>
+      <w:pPr>
+        <w:pStyle w:val="Liststycke"/>
+        <w:numPr>
+          <w:ilvl w:val="0"/>
+          <w:numId w:val="5"/>
+        </w:numPr>
+        <w:rPr>
+          <w:sz w:val="28"/>
+          <w:szCs w:val="28"/>
+          <w:lang w:val="en-US"/>
+        </w:rPr>
+      </w:pPr>
+      <w:r>
+        <w:rPr>
+          <w:sz w:val="28"/>
+          <w:szCs w:val="28"/>
+          <w:lang w:val="en-US"/>
+        </w:rPr>
+        <w:t>All individual tasks related to the User story is tested (unit tests/automatic tests, manual tests) and fulfill the tasks acceptance criteria.</w:t>
+      </w:r>
+    </w:p>
+    <w:p>
+      <w:pPr>
+        <w:pStyle w:val="Liststycke"/>
+        <w:numPr>
+          <w:ilvl w:val="0"/>
+          <w:numId w:val="5"/>
+        </w:numPr>
+        <w:rPr>
+          <w:sz w:val="28"/>
+          <w:szCs w:val="28"/>
+          <w:lang w:val="en-US"/>
+        </w:rPr>
+      </w:pPr>
+      <w:r>
+        <w:rPr>
+          <w:sz w:val="28"/>
+          <w:szCs w:val="28"/>
+          <w:lang w:val="en-US"/>
+        </w:rPr>
+        <w:t>All tasks related to same user story and tested together when integrated.</w:t>
+      </w:r>
+    </w:p>
+    <w:p>
+      <w:pPr>
+        <w:pStyle w:val="Liststycke"/>
+        <w:numPr>
+          <w:ilvl w:val="0"/>
+          <w:numId w:val="5"/>
+        </w:numPr>
+        <w:rPr>
+          <w:sz w:val="28"/>
+          <w:szCs w:val="28"/>
+          <w:lang w:val="en-US"/>
+        </w:rPr>
+      </w:pPr>
+      <w:r>
+        <w:rPr>
+          <w:sz w:val="28"/>
+          <w:szCs w:val="28"/>
+          <w:lang w:val="en-US"/>
+        </w:rPr>
+        <w:t>The user story / implementation is demonstrated and approved by the development team</w:t>
+      </w:r>
+    </w:p>
+    <w:p>
+      <w:pPr>
+        <w:pStyle w:val="Liststycke"/>
+        <w:numPr>
+          <w:ilvl w:val="0"/>
+          <w:numId w:val="5"/>
+        </w:numPr>
+        <w:rPr>
+          <w:sz w:val="28"/>
+          <w:szCs w:val="28"/>
+          <w:lang w:val="en-US"/>
+        </w:rPr>
+      </w:pPr>
+      <w:r>
+        <w:rPr>
+          <w:sz w:val="28"/>
+          <w:szCs w:val="28"/>
+          <w:lang w:val="en-US"/>
+        </w:rPr>
+        <w:t>The user story needs to be ready for delivery as part of the whole software and not dependent on other user stories.</w:t>
       </w:r>
     </w:p>
     <w:sectPr>
@@ -741,6 +891,119 @@
     </w:lvl>
   </w:abstractNum>
   <w:abstractNum w:abstractNumId="1" w15:restartNumberingAfterBreak="0">
+    <w:nsid w:val="25E16ED1"/>
+    <w:multiLevelType w:val="hybridMultilevel"/>
+    <w:tmpl w:val="4142D3E4"/>
+    <w:lvl w:ilvl="0" w:tplc="041D0001">
+      <w:start w:val="1"/>
+      <w:numFmt w:val="bullet"/>
+      <w:lvlText w:val=""/>
+      <w:lvlJc w:val="left"/>
+      <w:pPr>
+        <w:ind w:left="720" w:hanging="360"/>
+      </w:pPr>
+      <w:rPr>
+        <w:rFonts w:ascii="Symbol" w:hAnsi="Symbol" w:hint="default"/>
+      </w:rPr>
+    </w:lvl>
+    <w:lvl w:ilvl="1" w:tplc="041D0003" w:tentative="1">
+      <w:start w:val="1"/>
+      <w:numFmt w:val="bullet"/>
+      <w:lvlText w:val="o"/>
+      <w:lvlJc w:val="left"/>
+      <w:pPr>
+        <w:ind w:left="1440" w:hanging="360"/>
+      </w:pPr>
+      <w:rPr>
+        <w:rFonts w:ascii="Courier New" w:hAnsi="Courier New" w:cs="Courier New" w:hint="default"/>
+      </w:rPr>
+    </w:lvl>
+    <w:lvl w:ilvl="2" w:tplc="041D0005" w:tentative="1">
+      <w:start w:val="1"/>
+      <w:numFmt w:val="bullet"/>
+      <w:lvlText w:val=""/>
+      <w:lvlJc w:val="left"/>
+      <w:pPr>
+        <w:ind w:left="2160" w:hanging="360"/>
+      </w:pPr>
+      <w:rPr>
+        <w:rFonts w:ascii="Wingdings" w:hAnsi="Wingdings" w:hint="default"/>
+      </w:rPr>
+    </w:lvl>
+    <w:lvl w:ilvl="3" w:tplc="041D0001" w:tentative="1">
+      <w:start w:val="1"/>
+      <w:numFmt w:val="bullet"/>
+      <w:lvlText w:val=""/>
+      <w:lvlJc w:val="left"/>
+      <w:pPr>
+        <w:ind w:left="2880" w:hanging="360"/>
+      </w:pPr>
+      <w:rPr>
+        <w:rFonts w:ascii="Symbol" w:hAnsi="Symbol" w:hint="default"/>
+      </w:rPr>
+    </w:lvl>
+    <w:lvl w:ilvl="4" w:tplc="041D0003" w:tentative="1">
+      <w:start w:val="1"/>
+      <w:numFmt w:val="bullet"/>
+      <w:lvlText w:val="o"/>
+      <w:lvlJc w:val="left"/>
+      <w:pPr>
+        <w:ind w:left="3600" w:hanging="360"/>
+      </w:pPr>
+      <w:rPr>
+        <w:rFonts w:ascii="Courier New" w:hAnsi="Courier New" w:cs="Courier New" w:hint="default"/>
+      </w:rPr>
+    </w:lvl>
+    <w:lvl w:ilvl="5" w:tplc="041D0005" w:tentative="1">
+      <w:start w:val="1"/>
+      <w:numFmt w:val="bullet"/>
+      <w:lvlText w:val=""/>
+      <w:lvlJc w:val="left"/>
+      <w:pPr>
+        <w:ind w:left="4320" w:hanging="360"/>
+      </w:pPr>
+      <w:rPr>
+        <w:rFonts w:ascii="Wingdings" w:hAnsi="Wingdings" w:hint="default"/>
+      </w:rPr>
+    </w:lvl>
+    <w:lvl w:ilvl="6" w:tplc="041D0001" w:tentative="1">
+      <w:start w:val="1"/>
+      <w:numFmt w:val="bullet"/>
+      <w:lvlText w:val=""/>
+      <w:lvlJc w:val="left"/>
+      <w:pPr>
+        <w:ind w:left="5040" w:hanging="360"/>
+      </w:pPr>
+      <w:rPr>
+        <w:rFonts w:ascii="Symbol" w:hAnsi="Symbol" w:hint="default"/>
+      </w:rPr>
+    </w:lvl>
+    <w:lvl w:ilvl="7" w:tplc="041D0003" w:tentative="1">
+      <w:start w:val="1"/>
+      <w:numFmt w:val="bullet"/>
+      <w:lvlText w:val="o"/>
+      <w:lvlJc w:val="left"/>
+      <w:pPr>
+        <w:ind w:left="5760" w:hanging="360"/>
+      </w:pPr>
+      <w:rPr>
+        <w:rFonts w:ascii="Courier New" w:hAnsi="Courier New" w:cs="Courier New" w:hint="default"/>
+      </w:rPr>
+    </w:lvl>
+    <w:lvl w:ilvl="8" w:tplc="041D0005" w:tentative="1">
+      <w:start w:val="1"/>
+      <w:numFmt w:val="bullet"/>
+      <w:lvlText w:val=""/>
+      <w:lvlJc w:val="left"/>
+      <w:pPr>
+        <w:ind w:left="6480" w:hanging="360"/>
+      </w:pPr>
+      <w:rPr>
+        <w:rFonts w:ascii="Wingdings" w:hAnsi="Wingdings" w:hint="default"/>
+      </w:rPr>
+    </w:lvl>
+  </w:abstractNum>
+  <w:abstractNum w:abstractNumId="2" w15:restartNumberingAfterBreak="0">
     <w:nsid w:val="2D902F59"/>
     <w:multiLevelType w:val="multilevel"/>
     <w:tmpl w:val="43AC6EC6"/>
@@ -853,7 +1116,7 @@
       </w:pPr>
     </w:lvl>
   </w:abstractNum>
-  <w:abstractNum w:abstractNumId="2" w15:restartNumberingAfterBreak="0">
+  <w:abstractNum w:abstractNumId="3" w15:restartNumberingAfterBreak="0">
     <w:nsid w:val="72B4444A"/>
     <w:multiLevelType w:val="multilevel"/>
     <w:tmpl w:val="1442A7E8"/>
@@ -1002,7 +1265,7 @@
       </w:rPr>
     </w:lvl>
   </w:abstractNum>
-  <w:abstractNum w:abstractNumId="3" w15:restartNumberingAfterBreak="0">
+  <w:abstractNum w:abstractNumId="4" w15:restartNumberingAfterBreak="0">
     <w:nsid w:val="782F6AB2"/>
     <w:multiLevelType w:val="hybridMultilevel"/>
     <w:tmpl w:val="F6165F96"/>
@@ -1116,16 +1379,19 @@
     </w:lvl>
   </w:abstractNum>
   <w:num w:numId="1" w16cid:durableId="101074576">
+    <w:abstractNumId w:val="3"/>
+  </w:num>
+  <w:num w:numId="2" w16cid:durableId="228349882">
     <w:abstractNumId w:val="2"/>
   </w:num>
-  <w:num w:numId="2" w16cid:durableId="228349882">
-    <w:abstractNumId w:val="1"/>
-  </w:num>
   <w:num w:numId="3" w16cid:durableId="298269272">
-    <w:abstractNumId w:val="3"/>
+    <w:abstractNumId w:val="4"/>
   </w:num>
   <w:num w:numId="4" w16cid:durableId="1406300004">
     <w:abstractNumId w:val="0"/>
+  </w:num>
+  <w:num w:numId="5" w16cid:durableId="1264072311">
+    <w:abstractNumId w:val="1"/>
   </w:num>
 </w:numbering>
 </file>
@@ -1615,6 +1881,29 @@
       <w:contextualSpacing/>
     </w:pPr>
   </w:style>
+  <w:style w:type="character" w:styleId="Hyperlnk">
+    <w:name w:val="Hyperlink"/>
+    <w:basedOn w:val="Standardstycketeckensnitt"/>
+    <w:uiPriority w:val="99"/>
+    <w:unhideWhenUsed/>
+    <w:rsid w:val="00620BF5"/>
+    <w:rPr>
+      <w:color w:val="0563C1" w:themeColor="hyperlink"/>
+      <w:u w:val="single"/>
+    </w:rPr>
+  </w:style>
+  <w:style w:type="character" w:styleId="Olstomnmnande">
+    <w:name w:val="Unresolved Mention"/>
+    <w:basedOn w:val="Standardstycketeckensnitt"/>
+    <w:uiPriority w:val="99"/>
+    <w:semiHidden/>
+    <w:unhideWhenUsed/>
+    <w:rsid w:val="00620BF5"/>
+    <w:rPr>
+      <w:color w:val="605E5C"/>
+      <w:shd w:val="clear" w:color="auto" w:fill="E1DFDD"/>
+    </w:rPr>
+  </w:style>
 </w:styles>
 </file>
 

</xml_diff>